<commit_message>
Updated reports for Assignment 03, 04, and 05
</commit_message>
<xml_diff>
--- a/Assignment04/Assignment04.docx
+++ b/Assignment04/Assignment04.docx
@@ -259,8 +259,18 @@
                 <w:sz w:val="36"/>
                 <w:szCs w:val="36"/>
               </w:rPr>
-              <w:t>March 3</w:t>
+              <w:t xml:space="preserve">March </w:t>
             </w:r>
+            <w:r>
+              <w:rPr>
+                <w:rFonts w:ascii="Consolas" w:hAnsi="Consolas"/>
+                <w:sz w:val="36"/>
+                <w:szCs w:val="36"/>
+              </w:rPr>
+              <w:t>2</w:t>
+            </w:r>
+            <w:bookmarkStart w:id="0" w:name="_GoBack"/>
+            <w:bookmarkEnd w:id="0"/>
             <w:r>
               <w:rPr>
                 <w:rFonts w:ascii="Consolas" w:hAnsi="Consolas"/>
@@ -444,13 +454,7 @@
                 <w:rPr>
                   <w:rFonts w:ascii="Cambria Math" w:hAnsi="Cambria Math"/>
                 </w:rPr>
-                <m:t>+c</m:t>
-              </m:r>
-              <m:r>
-                <w:rPr>
-                  <w:rFonts w:ascii="Cambria Math" w:hAnsi="Cambria Math"/>
-                </w:rPr>
-                <m:t>x</m:t>
+                <m:t>+cx</m:t>
               </m:r>
             </m:e>
             <m:sup>
@@ -655,13 +659,7 @@
                     <w:rPr>
                       <w:rFonts w:ascii="Cambria Math" w:hAnsi="Cambria Math"/>
                     </w:rPr>
-                    <m:t>+d</m:t>
-                  </m:r>
-                  <m:r>
-                    <w:rPr>
-                      <w:rFonts w:ascii="Cambria Math" w:hAnsi="Cambria Math"/>
-                    </w:rPr>
-                    <m:t>-</m:t>
+                    <m:t>+d-</m:t>
                   </m:r>
                   <m:sSubSup>
                     <m:sSubSupPr>
@@ -763,13 +761,7 @@
                 <w:rPr>
                   <w:rFonts w:ascii="Cambria Math" w:hAnsi="Cambria Math"/>
                 </w:rPr>
-                <m:t>d</m:t>
-              </m:r>
-              <m:r>
-                <w:rPr>
-                  <w:rFonts w:ascii="Cambria Math" w:hAnsi="Cambria Math"/>
-                </w:rPr>
-                <m:t>C</m:t>
+                <m:t>dC</m:t>
               </m:r>
             </m:num>
             <m:den>
@@ -1129,13 +1121,7 @@
                 <w:rPr>
                   <w:rFonts w:ascii="Cambria Math" w:hAnsi="Cambria Math"/>
                 </w:rPr>
-                <m:t>2</m:t>
-              </m:r>
-              <m:r>
-                <w:rPr>
-                  <w:rFonts w:ascii="Cambria Math" w:hAnsi="Cambria Math"/>
-                </w:rPr>
-                <m:t>x</m:t>
+                <m:t>2x</m:t>
               </m:r>
             </m:e>
             <m:sub>
@@ -1175,13 +1161,7 @@
                 <w:rPr>
                   <w:rFonts w:ascii="Cambria Math" w:hAnsi="Cambria Math"/>
                 </w:rPr>
-                <m:t>2</m:t>
-              </m:r>
-              <m:r>
-                <w:rPr>
-                  <w:rFonts w:ascii="Cambria Math" w:hAnsi="Cambria Math"/>
-                </w:rPr>
-                <m:t>x</m:t>
+                <m:t>2x</m:t>
               </m:r>
             </m:e>
             <m:sub>
@@ -1221,13 +1201,7 @@
                 <w:rPr>
                   <w:rFonts w:ascii="Cambria Math" w:hAnsi="Cambria Math"/>
                 </w:rPr>
-                <m:t>2</m:t>
-              </m:r>
-              <m:r>
-                <w:rPr>
-                  <w:rFonts w:ascii="Cambria Math" w:hAnsi="Cambria Math"/>
-                </w:rPr>
-                <m:t>x</m:t>
+                <m:t>2x</m:t>
               </m:r>
             </m:e>
             <m:sub>
@@ -2676,25 +2650,7 @@
             <w:rPr>
               <w:rFonts w:ascii="Cambria Math" w:hAnsi="Cambria Math"/>
             </w:rPr>
-            <m:t>c+</m:t>
-          </m:r>
-          <m:r>
-            <w:rPr>
-              <w:rFonts w:ascii="Cambria Math" w:hAnsi="Cambria Math"/>
-            </w:rPr>
-            <m:t>2</m:t>
-          </m:r>
-          <m:r>
-            <w:rPr>
-              <w:rFonts w:ascii="Cambria Math" w:hAnsi="Cambria Math"/>
-            </w:rPr>
-            <m:t>d-</m:t>
-          </m:r>
-          <m:r>
-            <w:rPr>
-              <w:rFonts w:ascii="Cambria Math" w:hAnsi="Cambria Math"/>
-            </w:rPr>
-            <m:t>2</m:t>
+            <m:t>c+2d-2</m:t>
           </m:r>
           <m:sSubSup>
             <m:sSubSupPr>
@@ -2771,7 +2727,7 @@
                 </m:mPr>
                 <m:mr>
                   <m:e>
-                    <w:bookmarkStart w:id="0" w:name="_Hlk2273636"/>
+                    <w:bookmarkStart w:id="1" w:name="_Hlk2273636"/>
                     <m:nary>
                       <m:naryPr>
                         <m:chr m:val="∑"/>
@@ -2842,7 +2798,7 @@
                         </m:r>
                       </m:sup>
                     </m:sSubSup>
-                    <w:bookmarkEnd w:id="0"/>
+                    <w:bookmarkEnd w:id="1"/>
                   </m:e>
                   <m:e>
                     <m:nary>
@@ -6248,8 +6204,6 @@
       <w:pPr>
         <w:pStyle w:val="Heading2"/>
       </w:pPr>
-      <w:bookmarkStart w:id="1" w:name="_GoBack"/>
-      <w:bookmarkEnd w:id="1"/>
       <w:r>
         <w:lastRenderedPageBreak/>
         <w:t>Result</w:t>

</xml_diff>